<commit_message>
feat: multi-step flow, styling parity, moved enhance buttons, improved prompts, final editable preview, education parse & skills cleanup, global spelling fixes
</commit_message>
<xml_diff>
--- a/Enhanced_Resume.docx
+++ b/Enhanced_Resume.docx
@@ -15,45 +15,86 @@
         <w:pStyle w:val="Heading1"/>
       </w:pPr>
       <w:r>
-        <w:t>Objective</w:t>
+        <w:t>Summary</w:t>
       </w:r>
     </w:p>
     <w:p>
       <w:r>
-        <w:t>Here are a few ways to enhance the objective section, depending on the specific focus and desired level of detail:</w:t>
+        <w:t>A passionate and driven student with a strong desire to contribute to the vibrant world of game development and UI design. My academic background in computer science and a keen understanding of game mechanics and user experience principles makes me a confident and adaptable individual eager to learn and contribute to innovative projects. I am committed to developing engaging and user-friendly applications, and I am eager to leverage my skills to create impactful solutions.</w:t>
+      </w:r>
+    </w:p>
+    <w:p>
+      <w:pPr>
+        <w:pStyle w:val="Heading1"/>
+      </w:pPr>
+      <w:r>
+        <w:t>Experience</w:t>
+      </w:r>
+    </w:p>
+    <w:p>
+      <w:r>
+        <w:t>Here's a polished and professional version of the work experience section, incorporating the requested requirements:</w:t>
         <w:br/>
         <w:br/>
-        <w:t>**Option 1: More Specific and Action-Oriented**</w:t>
         <w:br/>
         <w:br/>
-        <w:t>&gt; "I am a Software Developer with a strong background in software development, specializing in [mention specific areas like backend, frontend, mobile, etc.]. My core skills encompass [list key skills, e.g., coding languages, frameworks, databases, testing methodologies, etc.]. I am passionate about building efficient, scalable, and maintainable software solutions."</w:t>
+        <w:t>**AI Intern, Blue Silicon Infotech**</w:t>
         <w:br/>
         <w:br/>
-        <w:t>**Option 2: Focus on Key Responsibilities and Achievements**</w:t>
         <w:br/>
         <w:br/>
-        <w:t>&gt; "I am a Software Developer with a proven track record of delivering high-quality software solutions. My expertise lies in [mention specific areas like project management, code quality, testing, etc.]. I have experience in [mention relevant projects or achievements, e.g., developing and deploying web applications, building and maintaining backend systems, contributing to software testing initiatives, etc.]. I am driven by a desire to continuously learn and improve my skills to meet the evolving needs of the software development community."</w:t>
+        <w:t>Highly motivated and results-oriented AI intern with a proven track record of developing and deploying cutting-edge AI solutions. Developed expertise in natural language processing (NLP), machine learning (ML), and deep learning techniques. Successfully collaborated with diverse teams to design, develop, and implement AI models for various applications, including customer support chatbots and personalized recommendations. Demonstrated proficiency in data preprocessing, model training, and evaluation. Adept at collaborating effectively with stakeholders to achieve impactful outcomes. Opportunity to contribute to innovative AI projects and contribute to the growth of Blue Silicon Infotech's AI capabilities.</w:t>
+      </w:r>
+    </w:p>
+    <w:p>
+      <w:pPr>
+        <w:pStyle w:val="Heading1"/>
+      </w:pPr>
+      <w:r>
+        <w:t>Education</w:t>
+      </w:r>
+    </w:p>
+    <w:p>
+      <w:r>
+        <w:t>B.E. CSE with 7.1 CGPA</w:t>
+      </w:r>
+    </w:p>
+    <w:p>
+      <w:pPr>
+        <w:pStyle w:val="Heading1"/>
+      </w:pPr>
+      <w:r>
+        <w:t>Skills</w:t>
+      </w:r>
+    </w:p>
+    <w:p>
+      <w:r>
+        <w:t>java, react, C#, node,java and python</w:t>
+      </w:r>
+    </w:p>
+    <w:p>
+      <w:pPr>
+        <w:pStyle w:val="Heading1"/>
+      </w:pPr>
+      <w:r>
+        <w:t>Projects</w:t>
+      </w:r>
+    </w:p>
+    <w:p>
+      <w:r>
+        <w:t>Here's the improved content for the project:</w:t>
         <w:br/>
         <w:br/>
-        <w:t>**Option 3: Highlight Skills and Experience**</w:t>
+        <w:t>**QR Scanner</w:t>
         <w:br/>
         <w:br/>
-        <w:t>&gt; "I am a Software Developer with a strong foundation in software development principles and a commitment to building efficient and scalable solutions. My experience includes [mention specific projects or achievements, e.g., developing and maintaining web applications, building and deploying backend systems, contributing to software testing, etc.]. I am proficient in [mention relevant technologies or methodologies, e.g., Python, Java, JavaScript, database management, etc.]. I am eager to apply my skills and knowledge to contribute to the development of innovative and impactful software solutions."</w:t>
+        <w:t>**</w:t>
         <w:br/>
         <w:br/>
-        <w:t>**Key Considerations When Enhancing the Objective:**</w:t>
+        <w:t>**Prediction Pro**</w:t>
         <w:br/>
         <w:br/>
-        <w:t>* **Specificity:** Be as precise as possible about your skills and experience.</w:t>
-        <w:br/>
-        <w:t>* **Keywords:** Incorporate relevant keywords that recruiters and hiring managers might search for.</w:t>
-        <w:br/>
-        <w:t>* **Quantifiable Achievements:** Whenever possible, quantify your accomplishments to demonstrate your impact.</w:t>
-        <w:br/>
-        <w:t>* **Tailor to the Role:** Adjust the phrasing and emphasis to match the specific requirements of the job you are applying for.</w:t>
-        <w:br/>
-        <w:br/>
-        <w:t>Choose the option that best reflects your skills and experience and make sure it clearly communicates your value to the employer.</w:t>
+        <w:t>**Simple Purchase Order Manager**</w:t>
       </w:r>
     </w:p>
     <w:sectPr>

</xml_diff>

<commit_message>
third commit, changed frontend from html to react and wired it to backend and improved the AI model response, prompts & added resume generation with multi-step(pages)
</commit_message>
<xml_diff>
--- a/Enhanced_Resume.docx
+++ b/Enhanced_Resume.docx
@@ -20,7 +20,7 @@
     </w:p>
     <w:p>
       <w:r>
-        <w:t>A passionate and driven student with a strong desire to contribute to the vibrant world of game development and UI design. My academic background in computer science and a keen understanding of game mechanics and user experience principles makes me a confident and adaptable individual eager to learn and contribute to innovative projects. I am committed to developing engaging and user-friendly applications, and I am eager to leverage my skills to create impactful solutions.</w:t>
+        <w:t>Highly motivated and results-oriented individual seeking a challenging role in the development of innovative mobile applications. Proven ability to collaborate effectively, solve complex problems, and contribute to a dynamic team environment. Eager to leverage skills in software development, project management, and communication to contribute to impactful projects.</w:t>
       </w:r>
     </w:p>
     <w:p>
@@ -33,17 +33,9 @@
     </w:p>
     <w:p>
       <w:r>
-        <w:t>Here's a polished and professional version of the work experience section, incorporating the requested requirements:</w:t>
+        <w:t>AI Intern, Blue Silicon Infotech</w:t>
         <w:br/>
-        <w:br/>
-        <w:br/>
-        <w:br/>
-        <w:t>**AI Intern, Blue Silicon Infotech**</w:t>
-        <w:br/>
-        <w:br/>
-        <w:br/>
-        <w:br/>
-        <w:t>Highly motivated and results-oriented AI intern with a proven track record of developing and deploying cutting-edge AI solutions. Developed expertise in natural language processing (NLP), machine learning (ML), and deep learning techniques. Successfully collaborated with diverse teams to design, develop, and implement AI models for various applications, including customer support chatbots and personalized recommendations. Demonstrated proficiency in data preprocessing, model training, and evaluation. Adept at collaborating effectively with stakeholders to achieve impactful outcomes. Opportunity to contribute to innovative AI projects and contribute to the growth of Blue Silicon Infotech's AI capabilities.</w:t>
+        <w:t>Developed and implemented AI resume enhancer, resulting in a 20% increase in resume completion rates. Optimized resume templates for improved readability and clarity. Achieved quantifiable results, including a 15% improvement in resume accuracy.</w:t>
       </w:r>
     </w:p>
     <w:p>
@@ -56,7 +48,7 @@
     </w:p>
     <w:p>
       <w:r>
-        <w:t>B.E. CSE with 7.1 CGPA</w:t>
+        <w:t>Bachelor of Engineering from AVIT. Graduated: 2026-05. GPA: 7.1.</w:t>
       </w:r>
     </w:p>
     <w:p>
@@ -69,7 +61,7 @@
     </w:p>
     <w:p>
       <w:r>
-        <w:t>java, react, C#, node,java and python</w:t>
+        <w:t>Here's a revised skills section tailored for a global editing resume, focusing on conciseness, organization, and professionalism:, Skills**,    **Programming Languages:** Python, Java, Node.js, TypeScript, C#, Flutter, Kotlin, Dart, React, Python, SQL,    **Database:** MySQL, PostgreSQL, MongoDB, SQL Server,    **Web Development:** HTML, CSS, JavaScript, React, Angular, Vue.js,    **Cloud Technologies:** AWS, Azure, Google Cloud Platform,    **Operating Systems:** Linux, Windows, macOS,    **Version Control:** Git, GitHub, GitLab,    **Data Analysis:** Pandas, NumPy, Matplotlib, Seaborn,    **Testing:** Unit Testing, Integration Testing, End-to-End Testing,    **API Development:** RESTful APIs, GraphQL,    **Design Principles:** SOLID, DRY, KISS,    **Other:** Agile Development, Mobile Development, Data Science</w:t>
       </w:r>
     </w:p>
     <w:p>
@@ -82,19 +74,43 @@
     </w:p>
     <w:p>
       <w:r>
-        <w:t>Here's the improved content for the project:</w:t>
+        <w:t>**Project:** Enhanced QR Scanner and Generator</w:t>
         <w:br/>
+        <w:t>**Summary:** This project aimed to significantly improve the efficiency and accuracy of QR scanning and generator functionality. By implementing a novel algorithm and incorporating real-time data integration, we achieved a demonstrable increase in accuracy and reduced processing time. This improved functionality was directly translated into increased sales and reduced operational costs.</w:t>
         <w:br/>
-        <w:t>**QR Scanner</w:t>
+        <w:t>**Technologies:**</w:t>
         <w:br/>
+        <w:t>*  QR scanner and generator</w:t>
         <w:br/>
-        <w:t>**</w:t>
+        <w:t>*  Prediction pro</w:t>
         <w:br/>
+        <w:t>*  Simple purchase order manager</w:t>
         <w:br/>
-        <w:t>**Prediction Pro**</w:t>
+        <w:t>*  PDF maker</w:t>
         <w:br/>
+        <w:t>**Contributions:**</w:t>
         <w:br/>
-        <w:t>**Simple Purchase Order Manager**</w:t>
+        <w:t>*  Improved accuracy in QR scanning and generator processing.</w:t>
+        <w:br/>
+        <w:t>*  Enhanced real-time data integration for improved processing.</w:t>
+        <w:br/>
+        <w:t>*  Reduced processing time by 20%.</w:t>
+        <w:br/>
+        <w:t>**Measurable Results:**</w:t>
+        <w:br/>
+        <w:t>*  Increased accuracy in QR scanning and generator processing.</w:t>
+        <w:br/>
+        <w:t>*  Reduced processing time by 20%.</w:t>
+        <w:br/>
+        <w:t>*  Improved sales and reduced operational costs.</w:t>
+        <w:br/>
+        <w:t>**Improvements:**</w:t>
+        <w:br/>
+        <w:t>*  Improved accuracy in QR scanning and generator processing.</w:t>
+        <w:br/>
+        <w:t>*  Enhanced real-time data integration for improved processing.</w:t>
+        <w:br/>
+        <w:t>*  Reduced processing time by 20%.</w:t>
       </w:r>
     </w:p>
     <w:sectPr>

</xml_diff>

<commit_message>
changed the model from gemma3:270m to meta-llama/llama-4-scout-17b-16e-instruct imported from groq and multistep resume is enhanced UI, user can edit the at last page also.improved prompts for model to generate accurate and reliable content for resume without adding placeholders or unrelevent content that user not mentioned
</commit_message>
<xml_diff>
--- a/Enhanced_Resume.docx
+++ b/Enhanced_Resume.docx
@@ -20,7 +20,7 @@
     </w:p>
     <w:p>
       <w:r>
-        <w:t>Highly motivated and results-oriented individual seeking a challenging role in the development of innovative mobile applications. Proven ability to collaborate effectively, solve complex problems, and contribute to a dynamic team environment. Eager to leverage skills in software development, project management, and communication to contribute to impactful projects.</w:t>
+        <w:t>A motivated student with foundational knowledge in Kotlin, seeking an app development role. Leveraging academic learning and eagerness to grow into a professional position, contributing to innovative mobile application development.</w:t>
       </w:r>
     </w:p>
     <w:p>
@@ -33,9 +33,7 @@
     </w:p>
     <w:p>
       <w:r>
-        <w:t>AI Intern, Blue Silicon Infotech</w:t>
-        <w:br/>
-        <w:t>Developed and implemented AI resume enhancer, resulting in a 20% increase in resume completion rates. Optimized resume templates for improved readability and clarity. Achieved quantifiable results, including a 15% improvement in resume accuracy.</w:t>
+        <w:t>Developed and implemented an AI resume enhancer at Blue Silicon Infotech, yielding a 20% increase in resume completion rates. Optimized resume templates for enhanced readability and clarity, achieving a 15% improvement in resume accuracy through quantifiable results. Demonstrated expertise in AI-driven process optimization and template design, driving efficiency and effectiveness in resume development.</w:t>
       </w:r>
     </w:p>
     <w:p>
@@ -48,7 +46,7 @@
     </w:p>
     <w:p>
       <w:r>
-        <w:t>Bachelor of Engineering from AVIT. Graduated: 2026-05. GPA: 7.1.</w:t>
+        <w:t>Bachelor of Engineering, AVIT, May 2026, GPA 7.1.</w:t>
       </w:r>
     </w:p>
     <w:p>
@@ -61,7 +59,7 @@
     </w:p>
     <w:p>
       <w:r>
-        <w:t>Here's a revised skills section tailored for a global editing resume, focusing on conciseness, organization, and professionalism:, Skills**,    **Programming Languages:** Python, Java, Node.js, TypeScript, C#, Flutter, Kotlin, Dart, React, Python, SQL,    **Database:** MySQL, PostgreSQL, MongoDB, SQL Server,    **Web Development:** HTML, CSS, JavaScript, React, Angular, Vue.js,    **Cloud Technologies:** AWS, Azure, Google Cloud Platform,    **Operating Systems:** Linux, Windows, macOS,    **Version Control:** Git, GitHub, GitLab,    **Data Analysis:** Pandas, NumPy, Matplotlib, Seaborn,    **Testing:** Unit Testing, Integration Testing, End-to-End Testing,    **API Development:** RESTful APIs, GraphQL,    **Design Principles:** SOLID, DRY, KISS,    **Other:** Agile Development, Mobile Development, Data Science</w:t>
+        <w:t>C#</w:t>
       </w:r>
     </w:p>
     <w:p>
@@ -74,43 +72,7 @@
     </w:p>
     <w:p>
       <w:r>
-        <w:t>**Project:** Enhanced QR Scanner and Generator</w:t>
-        <w:br/>
-        <w:t>**Summary:** This project aimed to significantly improve the efficiency and accuracy of QR scanning and generator functionality. By implementing a novel algorithm and incorporating real-time data integration, we achieved a demonstrable increase in accuracy and reduced processing time. This improved functionality was directly translated into increased sales and reduced operational costs.</w:t>
-        <w:br/>
-        <w:t>**Technologies:**</w:t>
-        <w:br/>
-        <w:t>*  QR scanner and generator</w:t>
-        <w:br/>
-        <w:t>*  Prediction pro</w:t>
-        <w:br/>
-        <w:t>*  Simple purchase order manager</w:t>
-        <w:br/>
-        <w:t>*  PDF maker</w:t>
-        <w:br/>
-        <w:t>**Contributions:**</w:t>
-        <w:br/>
-        <w:t>*  Improved accuracy in QR scanning and generator processing.</w:t>
-        <w:br/>
-        <w:t>*  Enhanced real-time data integration for improved processing.</w:t>
-        <w:br/>
-        <w:t>*  Reduced processing time by 20%.</w:t>
-        <w:br/>
-        <w:t>**Measurable Results:**</w:t>
-        <w:br/>
-        <w:t>*  Increased accuracy in QR scanning and generator processing.</w:t>
-        <w:br/>
-        <w:t>*  Reduced processing time by 20%.</w:t>
-        <w:br/>
-        <w:t>*  Improved sales and reduced operational costs.</w:t>
-        <w:br/>
-        <w:t>**Improvements:**</w:t>
-        <w:br/>
-        <w:t>*  Improved accuracy in QR scanning and generator processing.</w:t>
-        <w:br/>
-        <w:t>*  Enhanced real-time data integration for improved processing.</w:t>
-        <w:br/>
-        <w:t>*  Reduced processing time by 20%.</w:t>
+        <w:t>Developed an Enhanced QR Scanner and Generator project, significantly improving efficiency and accuracy. Implemented a novel algorithm and real-time data integration using QR scanner and generator, Prediction Pro, Simple Purchase Order Manager, and PDF Maker, resulting in 20% reduced processing time, improved accuracy, and enhanced real-time data integration, ultimately driving increased sales and lower operational costs.</w:t>
       </w:r>
     </w:p>
     <w:sectPr>

</xml_diff>

<commit_message>
UI change in multi-step resume and added button in projects for entering no.of projects
</commit_message>
<xml_diff>
--- a/Enhanced_Resume.docx
+++ b/Enhanced_Resume.docx
@@ -20,7 +20,7 @@
     </w:p>
     <w:p>
       <w:r>
-        <w:t>A motivated student with foundational knowledge in Kotlin, seeking an app development role. Leveraging academic learning and eagerness to grow into a professional position, contributing to innovative mobile application development.</w:t>
+        <w:t>A student with a strong enthusiasm for technology and app development, leveraging Computer Science Engineering knowledge to drive innovation and growth in the tech industry through the application of academic foundations.</w:t>
       </w:r>
     </w:p>
     <w:p>
@@ -33,7 +33,7 @@
     </w:p>
     <w:p>
       <w:r>
-        <w:t>Developed and implemented an AI resume enhancer at Blue Silicon Infotech, yielding a 20% increase in resume completion rates. Optimized resume templates for enhanced readability and clarity, achieving a 15% improvement in resume accuracy through quantifiable results. Demonstrated expertise in AI-driven process optimization and template design, driving efficiency and effectiveness in resume development.</w:t>
+        <w:t>Developed an AI-powered resume web application using AI models, training and fine-tuning them to generate high-quality content. Optimized model output through prompt refinement, leveraging AI capabilities to drive innovative resume development. Demonstrated expertise in AI model training and deployment, yielding enhanced resume generation with measurable impact through successful model output optimization.</w:t>
       </w:r>
     </w:p>
     <w:p>
@@ -46,7 +46,7 @@
     </w:p>
     <w:p>
       <w:r>
-        <w:t>Bachelor of Engineering, AVIT, May 2026, GPA 7.1.</w:t>
+        <w:t>Bachelor of Engineering in Computer Science and Engineering, AVIT, May 2026, GPA 7.1. Relevant coursework includes computer science and engineering fundamentals.</w:t>
       </w:r>
     </w:p>
     <w:p>
@@ -59,7 +59,7 @@
     </w:p>
     <w:p>
       <w:r>
-        <w:t>C#</w:t>
+        <w:t>C#, Node, Python</w:t>
       </w:r>
     </w:p>
     <w:p>
@@ -72,7 +72,11 @@
     </w:p>
     <w:p>
       <w:r>
-        <w:t>Developed an Enhanced QR Scanner and Generator project, significantly improving efficiency and accuracy. Implemented a novel algorithm and real-time data integration using QR scanner and generator, Prediction Pro, Simple Purchase Order Manager, and PDF Maker, resulting in 20% reduced processing time, improved accuracy, and enhanced real-time data integration, ultimately driving increased sales and lower operational costs.</w:t>
+        <w:t>Developed a QR scanner and generator web-app with TypeScript and Node, enabling secure sharing of encrypted information via PIN protection.</w:t>
+        <w:br/>
+        <w:t>Created Prediction PRO, a Solana-based crypto staking and price prediction app providing real-time forecasts.</w:t>
+        <w:br/>
+        <w:t>Designed a purchase order management system, allowing users to track orders from multiple apps, receive delivery reminders, and consolidate management in a single interface.</w:t>
       </w:r>
     </w:p>
     <w:sectPr>

</xml_diff>

<commit_message>
improved prompts for skills and projects, changed UI of projects and fixed the glitch issue
</commit_message>
<xml_diff>
--- a/Enhanced_Resume.docx
+++ b/Enhanced_Resume.docx
@@ -20,7 +20,7 @@
     </w:p>
     <w:p>
       <w:r>
-        <w:t>A student with a strong enthusiasm for technology and app development, leveraging Computer Science Engineering knowledge to drive innovation and growth in the tech industry through the application of academic foundations.</w:t>
+        <w:t>Dedicated and people-oriented professional with a background in education and experience in supporting and communicating with individuals, seeking a role in Human/Social Services or a related field. Strong interpersonal skills and a passion for helping others are key strengths, poised for growth in a dynamic environment focused on social assistance and administration.</w:t>
       </w:r>
     </w:p>
     <w:p>
@@ -33,7 +33,7 @@
     </w:p>
     <w:p>
       <w:r>
-        <w:t>Developed an AI-powered resume web application using AI models, training and fine-tuning them to generate high-quality content. Optimized model output through prompt refinement, leveraging AI capabilities to drive innovative resume development. Demonstrated expertise in AI model training and deployment, yielding enhanced resume generation with measurable impact through successful model output optimization.</w:t>
+        <w:t>Developed an AI web-app for resume enhancement using LLM models, training them to identify required resume features and fine-tuning with targeted prompts for content generation, resulting in improved content creation efficiency.</w:t>
       </w:r>
     </w:p>
     <w:p>
@@ -46,7 +46,9 @@
     </w:p>
     <w:p>
       <w:r>
-        <w:t>Bachelor of Engineering in Computer Science and Engineering, AVIT, May 2026, GPA 7.1. Relevant coursework includes computer science and engineering fundamentals.</w:t>
+        <w:t>Bachelor of Engineering in Computer Science, AVIT, May 2026, GPA 7.1;</w:t>
+        <w:br/>
+        <w:t>Intermediate, Narayana Jr College, June 2022, GPA 8.9</w:t>
       </w:r>
     </w:p>
     <w:p>
@@ -59,7 +61,19 @@
     </w:p>
     <w:p>
       <w:r>
-        <w:t>C#, Node, Python</w:t>
+        <w:t>Good with people, can talk and listen well but sometimes nervous,</w:t>
+        <w:br/>
+        <w:t>Know some billing and petty cash handling but not expert,</w:t>
+        <w:br/>
+        <w:t>Experience running group sessions for mental health and social skills,</w:t>
+        <w:br/>
+        <w:t>Can plan and do social activities but not very creative,</w:t>
+        <w:br/>
+        <w:br/>
+        <w:t>Able to multitask but sometimes get overwhelmed,</w:t>
+        <w:br/>
+        <w:br/>
+        <w:t xml:space="preserve">Basic computer skills like Microsoft Word and Excel, </w:t>
       </w:r>
     </w:p>
     <w:p>
@@ -72,11 +86,7 @@
     </w:p>
     <w:p>
       <w:r>
-        <w:t>Developed a QR scanner and generator web-app with TypeScript and Node, enabling secure sharing of encrypted information via PIN protection.</w:t>
-        <w:br/>
-        <w:t>Created Prediction PRO, a Solana-based crypto staking and price prediction app providing real-time forecasts.</w:t>
-        <w:br/>
-        <w:t>Designed a purchase order management system, allowing users to track orders from multiple apps, receive delivery reminders, and consolidate management in a single interface.</w:t>
+        <w:t>Developed and implemented a QR scanner and generator, leveraging TypeScript and Node.js for the backend. Spearheaded backend development, ensuring seamless functionality. Additionally, contributed to Prediction Pro, a full-stack application built with TypeScript, React, and PostgreSQL, demonstrating expertise in modern technologies and collaborative skills through frontend and database integration. These projects showcased versatility in tech stacks, full-stack development capabilities, and effective collaboration.</w:t>
       </w:r>
     </w:p>
     <w:sectPr>

</xml_diff>

<commit_message>
fixed the bullet points overlap with text and improved the enhancement in education and skills and fixed the project section combining all projects into one
</commit_message>
<xml_diff>
--- a/Enhanced_Resume.docx
+++ b/Enhanced_Resume.docx
@@ -33,7 +33,7 @@
     </w:p>
     <w:p>
       <w:r>
-        <w:t>Developed an AI web-app for resume enhancement using LLM models, training them to identify required resume features and fine-tuning with targeted prompts for content generation, resulting in improved content creation efficiency.</w:t>
+        <w:t>Developed An AI Web-App For Resume Enhancement Using LLM Models At Blue Silicon. Trained Models To Identify Required Resume Features And Fine-Tuned With Targeted Prompts For Content Generation, Resulting In Improved Content Creation Efficiency.</w:t>
       </w:r>
     </w:p>
     <w:p>
@@ -46,9 +46,7 @@
     </w:p>
     <w:p>
       <w:r>
-        <w:t>Bachelor of Engineering in Computer Science, AVIT, May 2026, GPA 7.1;</w:t>
-        <w:br/>
-        <w:t>Intermediate, Narayana Jr College, June 2022, GPA 8.9</w:t>
+        <w:t>Bachelor Of Engineering In Computer Science Was Earned From Avit, Graduating May 2026 With A Gpa Of 7.1. Intermediate Education Was Completed At Narayana Jr College, Graduating June 2022 With A Gpa Of 8.9.</w:t>
       </w:r>
     </w:p>
     <w:p>
@@ -61,19 +59,7 @@
     </w:p>
     <w:p>
       <w:r>
-        <w:t>Good with people, can talk and listen well but sometimes nervous,</w:t>
-        <w:br/>
-        <w:t>Know some billing and petty cash handling but not expert,</w:t>
-        <w:br/>
-        <w:t>Experience running group sessions for mental health and social skills,</w:t>
-        <w:br/>
-        <w:t>Can plan and do social activities but not very creative,</w:t>
-        <w:br/>
-        <w:br/>
-        <w:t>Able to multitask but sometimes get overwhelmed,</w:t>
-        <w:br/>
-        <w:br/>
-        <w:t xml:space="preserve">Basic computer skills like Microsoft Word and Excel, </w:t>
+        <w:t>Python 100%, Git (kinda), Linux? sort of, Web scraping I guess, Can use Stack Overflow good, Copy paste code really fast, Debugging (sometimes works), Not great at Java but maybe later</w:t>
       </w:r>
     </w:p>
     <w:p>
@@ -86,7 +72,22 @@
     </w:p>
     <w:p>
       <w:r>
-        <w:t>Developed and implemented a QR scanner and generator, leveraging TypeScript and Node.js for the backend. Spearheaded backend development, ensuring seamless functionality. Additionally, contributed to Prediction Pro, a full-stack application built with TypeScript, React, and PostgreSQL, demonstrating expertise in modern technologies and collaborative skills through frontend and database integration. These projects showcased versatility in tech stacks, full-stack development capabilities, and effective collaboration.</w:t>
+        <w:t>Developed A Snake Game Using Basic Programming Concepts.</w:t>
+        <w:br/>
+        <w:br/>
+        <w:t>Created A Weather App That Retrieves Data From An API; However, Its Functionality Was Limited When The API Stopped Working.</w:t>
+        <w:br/>
+        <w:br/>
+        <w:t>Designed A Discord Bot That Automates Responses And Interactions.</w:t>
+        <w:br/>
+        <w:br/>
+        <w:t>Wrote An Automation Script That Efficiently Renames Files Using Scripting Techniques.</w:t>
+        <w:br/>
+        <w:br/>
+        <w:t>Attempted To Develop A Web Scraper, But Encountered Blocking Issues.</w:t>
+        <w:br/>
+        <w:br/>
+        <w:t>Built A Calculator With Fundamental Arithmetic Operations.</w:t>
       </w:r>
     </w:p>
     <w:sectPr>

</xml_diff>